<commit_message>
Download employee form docx done
</commit_message>
<xml_diff>
--- a/GAD-Accomplishment-Report-and-Consolidation-Service/frontend/src/views/components/printing/forms/EmployeesActivityForm.docx
+++ b/GAD-Accomplishment-Report-and-Consolidation-Service/frontend/src/views/components/printing/forms/EmployeesActivityForm.docx
@@ -314,6 +314,24 @@
                 <w:rFonts w:ascii="Arial" w:hAnsi="Arial" w:cs="Arial"/>
               </w:rPr>
             </w:pPr>
+            <w:r>
+              <w:rPr>
+                <w:rFonts w:ascii="Arial" w:hAnsi="Arial" w:cs="Arial"/>
+              </w:rPr>
+              <w:t>{</w:t>
+            </w:r>
+            <w:r>
+              <w:rPr>
+                <w:rFonts w:ascii="Arial" w:hAnsi="Arial" w:cs="Arial"/>
+              </w:rPr>
+              <w:t>title</w:t>
+            </w:r>
+            <w:r>
+              <w:rPr>
+                <w:rFonts w:ascii="Arial" w:hAnsi="Arial" w:cs="Arial"/>
+              </w:rPr>
+              <w:t>}</w:t>
+            </w:r>
           </w:p>
         </w:tc>
       </w:tr>
@@ -362,6 +380,30 @@
                 <w:rFonts w:ascii="Arial" w:hAnsi="Arial" w:cs="Arial"/>
               </w:rPr>
             </w:pPr>
+            <w:r>
+              <w:rPr>
+                <w:rFonts w:ascii="Arial" w:hAnsi="Arial" w:cs="Arial"/>
+              </w:rPr>
+              <w:t>{</w:t>
+            </w:r>
+            <w:r>
+              <w:rPr>
+                <w:rFonts w:ascii="Arial" w:hAnsi="Arial" w:cs="Arial"/>
+              </w:rPr>
+              <w:t>p</w:t>
+            </w:r>
+            <w:r>
+              <w:rPr>
+                <w:rFonts w:ascii="Arial" w:hAnsi="Arial" w:cs="Arial"/>
+              </w:rPr>
+              <w:t>urpose</w:t>
+            </w:r>
+            <w:r>
+              <w:rPr>
+                <w:rFonts w:ascii="Arial" w:hAnsi="Arial" w:cs="Arial"/>
+              </w:rPr>
+              <w:t>}</w:t>
+            </w:r>
           </w:p>
         </w:tc>
       </w:tr>
@@ -438,6 +480,26 @@
                 <w:rFonts w:ascii="Arial" w:hAnsi="Arial" w:cs="Arial"/>
               </w:rPr>
             </w:pPr>
+            <w:r>
+              <w:rPr>
+                <w:rFonts w:ascii="Arial" w:hAnsi="Arial" w:cs="Arial"/>
+              </w:rPr>
+              <w:t>{</w:t>
+            </w:r>
+            <w:proofErr w:type="spellStart"/>
+            <w:r>
+              <w:rPr>
+                <w:rFonts w:ascii="Arial" w:hAnsi="Arial" w:cs="Arial"/>
+              </w:rPr>
+              <w:t>legalBases</w:t>
+            </w:r>
+            <w:proofErr w:type="spellEnd"/>
+            <w:r>
+              <w:rPr>
+                <w:rFonts w:ascii="Arial" w:hAnsi="Arial" w:cs="Arial"/>
+              </w:rPr>
+              <w:t>}</w:t>
+            </w:r>
           </w:p>
         </w:tc>
       </w:tr>
@@ -505,6 +567,26 @@
                 <w:rFonts w:ascii="Arial" w:hAnsi="Arial" w:cs="Arial"/>
               </w:rPr>
             </w:pPr>
+            <w:r>
+              <w:rPr>
+                <w:rFonts w:ascii="Arial" w:hAnsi="Arial" w:cs="Arial"/>
+              </w:rPr>
+              <w:t>{</w:t>
+            </w:r>
+            <w:proofErr w:type="spellStart"/>
+            <w:r>
+              <w:rPr>
+                <w:rFonts w:ascii="Arial" w:hAnsi="Arial" w:cs="Arial"/>
+              </w:rPr>
+              <w:t>dateOfActivity</w:t>
+            </w:r>
+            <w:proofErr w:type="spellEnd"/>
+            <w:r>
+              <w:rPr>
+                <w:rFonts w:ascii="Arial" w:hAnsi="Arial" w:cs="Arial"/>
+              </w:rPr>
+              <w:t>}</w:t>
+            </w:r>
           </w:p>
         </w:tc>
       </w:tr>
@@ -556,6 +638,12 @@
                 <w:rFonts w:ascii="Arial" w:hAnsi="Arial" w:cs="Arial"/>
               </w:rPr>
             </w:pPr>
+            <w:r>
+              <w:rPr>
+                <w:rFonts w:ascii="Arial" w:hAnsi="Arial" w:cs="Arial"/>
+              </w:rPr>
+              <w:t>{venue}</w:t>
+            </w:r>
           </w:p>
         </w:tc>
       </w:tr>
@@ -608,6 +696,13 @@
                 <w:color w:val="000000" w:themeColor="text1"/>
               </w:rPr>
             </w:pPr>
+            <w:r>
+              <w:rPr>
+                <w:rFonts w:ascii="Arial" w:hAnsi="Arial" w:cs="Arial"/>
+                <w:color w:val="000000" w:themeColor="text1"/>
+              </w:rPr>
+              <w:t>{participants}</w:t>
+            </w:r>
           </w:p>
         </w:tc>
       </w:tr>
@@ -660,6 +755,29 @@
                 <w:color w:val="000000" w:themeColor="text1"/>
               </w:rPr>
             </w:pPr>
+            <w:r>
+              <w:rPr>
+                <w:rFonts w:ascii="Arial" w:hAnsi="Arial" w:cs="Arial"/>
+                <w:color w:val="000000" w:themeColor="text1"/>
+              </w:rPr>
+              <w:t>{</w:t>
+            </w:r>
+            <w:proofErr w:type="spellStart"/>
+            <w:r>
+              <w:rPr>
+                <w:rFonts w:ascii="Arial" w:hAnsi="Arial" w:cs="Arial"/>
+                <w:color w:val="000000" w:themeColor="text1"/>
+              </w:rPr>
+              <w:t>numberOftargetParticipants</w:t>
+            </w:r>
+            <w:proofErr w:type="spellEnd"/>
+            <w:r>
+              <w:rPr>
+                <w:rFonts w:ascii="Arial" w:hAnsi="Arial" w:cs="Arial"/>
+                <w:color w:val="000000" w:themeColor="text1"/>
+              </w:rPr>
+              <w:t>}</w:t>
+            </w:r>
           </w:p>
         </w:tc>
       </w:tr>
@@ -712,6 +830,29 @@
                 <w:color w:val="000000" w:themeColor="text1"/>
               </w:rPr>
             </w:pPr>
+            <w:r>
+              <w:rPr>
+                <w:rFonts w:ascii="Arial" w:hAnsi="Arial" w:cs="Arial"/>
+                <w:color w:val="000000" w:themeColor="text1"/>
+              </w:rPr>
+              <w:t>{</w:t>
+            </w:r>
+            <w:proofErr w:type="spellStart"/>
+            <w:r>
+              <w:rPr>
+                <w:rFonts w:ascii="Arial" w:hAnsi="Arial" w:cs="Arial"/>
+                <w:color w:val="000000" w:themeColor="text1"/>
+              </w:rPr>
+              <w:t>learningServiceProviders</w:t>
+            </w:r>
+            <w:proofErr w:type="spellEnd"/>
+            <w:r>
+              <w:rPr>
+                <w:rFonts w:ascii="Arial" w:hAnsi="Arial" w:cs="Arial"/>
+                <w:color w:val="000000" w:themeColor="text1"/>
+              </w:rPr>
+              <w:t>}</w:t>
+            </w:r>
           </w:p>
         </w:tc>
       </w:tr>
@@ -764,6 +905,29 @@
                 <w:color w:val="000000" w:themeColor="text1"/>
               </w:rPr>
             </w:pPr>
+            <w:r>
+              <w:rPr>
+                <w:rFonts w:ascii="Arial" w:hAnsi="Arial" w:cs="Arial"/>
+                <w:color w:val="000000" w:themeColor="text1"/>
+              </w:rPr>
+              <w:t>{</w:t>
+            </w:r>
+            <w:proofErr w:type="spellStart"/>
+            <w:r>
+              <w:rPr>
+                <w:rFonts w:ascii="Arial" w:hAnsi="Arial" w:cs="Arial"/>
+                <w:color w:val="000000" w:themeColor="text1"/>
+              </w:rPr>
+              <w:t>expectedOutputs</w:t>
+            </w:r>
+            <w:proofErr w:type="spellEnd"/>
+            <w:r>
+              <w:rPr>
+                <w:rFonts w:ascii="Arial" w:hAnsi="Arial" w:cs="Arial"/>
+                <w:color w:val="000000" w:themeColor="text1"/>
+              </w:rPr>
+              <w:t>}</w:t>
+            </w:r>
           </w:p>
         </w:tc>
       </w:tr>
@@ -815,6 +979,26 @@
                 <w:rFonts w:ascii="Arial" w:hAnsi="Arial" w:cs="Arial"/>
               </w:rPr>
             </w:pPr>
+            <w:r>
+              <w:rPr>
+                <w:rFonts w:ascii="Arial" w:hAnsi="Arial" w:cs="Arial"/>
+              </w:rPr>
+              <w:t>{</w:t>
+            </w:r>
+            <w:proofErr w:type="spellStart"/>
+            <w:r>
+              <w:rPr>
+                <w:rFonts w:ascii="Arial" w:hAnsi="Arial" w:cs="Arial"/>
+              </w:rPr>
+              <w:t>fundSource</w:t>
+            </w:r>
+            <w:proofErr w:type="spellEnd"/>
+            <w:r>
+              <w:rPr>
+                <w:rFonts w:ascii="Arial" w:hAnsi="Arial" w:cs="Arial"/>
+              </w:rPr>
+              <w:t>}</w:t>
+            </w:r>
           </w:p>
         </w:tc>
       </w:tr>
@@ -1603,9 +1787,9 @@
         <w:tblLook w:val="04A0" w:firstRow="1" w:lastRow="0" w:firstColumn="1" w:lastColumn="0" w:noHBand="0" w:noVBand="1"/>
       </w:tblPr>
       <w:tblGrid>
-        <w:gridCol w:w="2695"/>
-        <w:gridCol w:w="4500"/>
-        <w:gridCol w:w="1980"/>
+        <w:gridCol w:w="3457"/>
+        <w:gridCol w:w="3080"/>
+        <w:gridCol w:w="2638"/>
       </w:tblGrid>
       <w:tr>
         <w:trPr>
@@ -1696,16 +1880,101 @@
           <w:p>
             <w:pPr>
               <w:spacing w:after="0" w:line="240" w:lineRule="auto"/>
-              <w:rPr>
-                <w:rFonts w:ascii="Arial" w:hAnsi="Arial" w:cs="Arial"/>
-              </w:rPr>
-            </w:pPr>
-            <w:r>
-              <w:rPr>
-                <w:rFonts w:ascii="Arial" w:hAnsi="Arial" w:cs="Arial"/>
-              </w:rPr>
-              <w:t>Meals and Snacks (AM/PM)</w:t>
-            </w:r>
+              <w:jc w:val="center"/>
+              <w:rPr>
+                <w:rFonts w:ascii="Arial" w:hAnsi="Arial" w:cs="Arial"/>
+              </w:rPr>
+            </w:pPr>
+            <w:r>
+              <w:rPr>
+                <w:rFonts w:ascii="Arial" w:hAnsi="Arial" w:cs="Arial"/>
+              </w:rPr>
+              <w:t>{#</w:t>
+            </w:r>
+            <w:proofErr w:type="gramStart"/>
+            <w:r>
+              <w:rPr>
+                <w:rFonts w:ascii="Arial" w:hAnsi="Arial" w:cs="Arial"/>
+              </w:rPr>
+              <w:t>budgetaryRequirements}</w:t>
+            </w:r>
+            <w:r>
+              <w:rPr>
+                <w:rFonts w:ascii="Arial" w:hAnsi="Arial" w:cs="Arial"/>
+                <w:b/>
+                <w:bCs/>
+              </w:rPr>
+              <w:t>{</w:t>
+            </w:r>
+            <w:proofErr w:type="gramEnd"/>
+            <w:r>
+              <w:rPr>
+                <w:rFonts w:ascii="Arial" w:hAnsi="Arial" w:cs="Arial"/>
+                <w:b/>
+                <w:bCs/>
+              </w:rPr>
+              <w:t>type}</w:t>
+            </w:r>
+          </w:p>
+          <w:p>
+            <w:pPr>
+              <w:spacing w:after="0" w:line="240" w:lineRule="auto"/>
+              <w:rPr>
+                <w:rFonts w:ascii="Arial" w:hAnsi="Arial" w:cs="Arial"/>
+              </w:rPr>
+            </w:pPr>
+            <w:r>
+              <w:rPr>
+                <w:rFonts w:ascii="Arial" w:hAnsi="Arial" w:cs="Arial"/>
+              </w:rPr>
+              <w:t>{</w:t>
+            </w:r>
+            <w:r>
+              <w:rPr>
+                <w:rFonts w:ascii="Arial" w:hAnsi="Arial" w:cs="Arial"/>
+              </w:rPr>
+              <w:t>#</w:t>
+            </w:r>
+            <w:proofErr w:type="gramStart"/>
+            <w:r>
+              <w:rPr>
+                <w:rFonts w:ascii="Arial" w:hAnsi="Arial" w:cs="Arial"/>
+              </w:rPr>
+              <w:t>item</w:t>
+            </w:r>
+            <w:r>
+              <w:rPr>
+                <w:rFonts w:ascii="Arial" w:hAnsi="Arial" w:cs="Arial"/>
+              </w:rPr>
+              <w:t>s</w:t>
+            </w:r>
+            <w:r>
+              <w:rPr>
+                <w:rFonts w:ascii="Arial" w:hAnsi="Arial" w:cs="Arial"/>
+              </w:rPr>
+              <w:t>}</w:t>
+            </w:r>
+            <w:r>
+              <w:rPr>
+                <w:rFonts w:ascii="Arial" w:hAnsi="Arial" w:cs="Arial"/>
+              </w:rPr>
+              <w:t>{</w:t>
+            </w:r>
+            <w:proofErr w:type="gramEnd"/>
+            <w:r>
+              <w:rPr>
+                <w:rFonts w:ascii="Arial" w:hAnsi="Arial" w:cs="Arial"/>
+              </w:rPr>
+              <w:t>item}</w:t>
+            </w:r>
+          </w:p>
+          <w:p>
+            <w:pPr>
+              <w:spacing w:after="0" w:line="240" w:lineRule="auto"/>
+              <w:rPr>
+                <w:rFonts w:ascii="Arial" w:hAnsi="Arial" w:cs="Arial"/>
+              </w:rPr>
+            </w:pPr>
           </w:p>
         </w:tc>
         <w:tc>
@@ -1716,10 +1985,98 @@
           <w:p>
             <w:pPr>
               <w:spacing w:after="0" w:line="240" w:lineRule="auto"/>
-              <w:rPr>
-                <w:rFonts w:ascii="Arial" w:hAnsi="Arial" w:cs="Arial"/>
-              </w:rPr>
-            </w:pPr>
+              <w:jc w:val="center"/>
+              <w:rPr>
+                <w:rFonts w:ascii="Arial" w:hAnsi="Arial" w:cs="Arial"/>
+                <w:lang w:val="en-PH"/>
+              </w:rPr>
+            </w:pPr>
+          </w:p>
+          <w:p>
+            <w:pPr>
+              <w:spacing w:after="0" w:line="240" w:lineRule="auto"/>
+              <w:jc w:val="center"/>
+              <w:rPr>
+                <w:rFonts w:ascii="Arial" w:hAnsi="Arial" w:cs="Arial"/>
+                <w:lang w:val="en-PH"/>
+              </w:rPr>
+            </w:pPr>
+            <w:proofErr w:type="spellStart"/>
+            <w:r>
+              <w:rPr>
+                <w:rFonts w:ascii="Arial" w:hAnsi="Arial" w:cs="Arial"/>
+                <w:lang w:val="en-PH"/>
+              </w:rPr>
+              <w:t>Php</w:t>
+            </w:r>
+            <w:proofErr w:type="spellEnd"/>
+            <w:r>
+              <w:rPr>
+                <w:rFonts w:ascii="Arial" w:hAnsi="Arial" w:cs="Arial"/>
+                <w:lang w:val="en-PH"/>
+              </w:rPr>
+              <w:t>{</w:t>
+            </w:r>
+            <w:proofErr w:type="spellStart"/>
+            <w:r>
+              <w:rPr>
+                <w:rFonts w:ascii="Arial" w:hAnsi="Arial" w:cs="Arial"/>
+                <w:lang w:val="en-PH"/>
+              </w:rPr>
+              <w:t>perItem</w:t>
+            </w:r>
+            <w:proofErr w:type="spellEnd"/>
+            <w:r>
+              <w:rPr>
+                <w:rFonts w:ascii="Arial" w:hAnsi="Arial" w:cs="Arial"/>
+                <w:lang w:val="en-PH"/>
+              </w:rPr>
+              <w:t>}</w:t>
+            </w:r>
+            <w:r>
+              <w:rPr>
+                <w:rFonts w:ascii="Arial" w:hAnsi="Arial" w:cs="Arial"/>
+                <w:lang w:val="en-PH"/>
+              </w:rPr>
+              <w:t xml:space="preserve"> X </w:t>
+            </w:r>
+            <w:r>
+              <w:rPr>
+                <w:rFonts w:ascii="Arial" w:hAnsi="Arial" w:cs="Arial"/>
+                <w:lang w:val="en-PH"/>
+              </w:rPr>
+              <w:t>{</w:t>
+            </w:r>
+            <w:proofErr w:type="spellStart"/>
+            <w:r>
+              <w:rPr>
+                <w:rFonts w:ascii="Arial" w:hAnsi="Arial" w:cs="Arial"/>
+                <w:lang w:val="en-PH"/>
+              </w:rPr>
+              <w:t>noItem</w:t>
+            </w:r>
+            <w:proofErr w:type="spellEnd"/>
+            <w:r>
+              <w:rPr>
+                <w:rFonts w:ascii="Arial" w:hAnsi="Arial" w:cs="Arial"/>
+                <w:lang w:val="en-PH"/>
+              </w:rPr>
+              <w:t>}</w:t>
+            </w:r>
+            <w:r>
+              <w:rPr>
+                <w:rFonts w:ascii="Arial" w:hAnsi="Arial" w:cs="Arial"/>
+                <w:lang w:val="en-PH"/>
+              </w:rPr>
+              <w:t xml:space="preserve"> X </w:t>
+            </w:r>
+            <w:r>
+              <w:rPr>
+                <w:rFonts w:ascii="Arial" w:hAnsi="Arial" w:cs="Arial"/>
+                <w:lang w:val="en-PH"/>
+              </w:rPr>
+              <w:t>{times}</w:t>
+            </w:r>
           </w:p>
         </w:tc>
         <w:tc>
@@ -1730,411 +2087,74 @@
           <w:p>
             <w:pPr>
               <w:spacing w:after="0" w:line="240" w:lineRule="auto"/>
-              <w:jc w:val="right"/>
-              <w:rPr>
-                <w:rFonts w:ascii="Arial" w:hAnsi="Arial" w:cs="Arial"/>
-              </w:rPr>
-            </w:pPr>
-          </w:p>
-        </w:tc>
-      </w:tr>
-      <w:tr>
-        <w:tc>
-          <w:tcPr>
-            <w:tcW w:w="2695" w:type="dxa"/>
-            <w:shd w:val="clear" w:color="auto" w:fill="auto"/>
-          </w:tcPr>
-          <w:p>
-            <w:pPr>
-              <w:spacing w:after="0" w:line="240" w:lineRule="auto"/>
-              <w:rPr>
-                <w:rFonts w:ascii="Arial" w:hAnsi="Arial" w:cs="Arial"/>
-              </w:rPr>
-            </w:pPr>
-            <w:r>
-              <w:rPr>
-                <w:rFonts w:ascii="Arial" w:hAnsi="Arial" w:cs="Arial"/>
-              </w:rPr>
-              <w:t xml:space="preserve">Function Room/Venue </w:t>
-            </w:r>
-          </w:p>
-        </w:tc>
-        <w:tc>
-          <w:tcPr>
-            <w:tcW w:w="4500" w:type="dxa"/>
-            <w:shd w:val="clear" w:color="auto" w:fill="auto"/>
-          </w:tcPr>
-          <w:p>
-            <w:pPr>
-              <w:spacing w:after="0" w:line="240" w:lineRule="auto"/>
-              <w:rPr>
-                <w:rFonts w:ascii="Arial" w:hAnsi="Arial" w:cs="Arial"/>
-              </w:rPr>
-            </w:pPr>
-          </w:p>
-        </w:tc>
-        <w:tc>
-          <w:tcPr>
-            <w:tcW w:w="1980" w:type="dxa"/>
-            <w:shd w:val="clear" w:color="auto" w:fill="auto"/>
-          </w:tcPr>
-          <w:p>
-            <w:pPr>
-              <w:spacing w:after="0" w:line="240" w:lineRule="auto"/>
-              <w:rPr>
-                <w:rFonts w:ascii="Arial" w:hAnsi="Arial" w:cs="Arial"/>
-              </w:rPr>
-            </w:pPr>
-          </w:p>
-        </w:tc>
-      </w:tr>
-      <w:tr>
-        <w:tc>
-          <w:tcPr>
-            <w:tcW w:w="2695" w:type="dxa"/>
-            <w:shd w:val="clear" w:color="auto" w:fill="auto"/>
-          </w:tcPr>
-          <w:p>
-            <w:pPr>
-              <w:spacing w:after="0" w:line="240" w:lineRule="auto"/>
-              <w:rPr>
-                <w:rFonts w:ascii="Arial" w:hAnsi="Arial" w:cs="Arial"/>
-              </w:rPr>
-            </w:pPr>
-            <w:r>
-              <w:rPr>
-                <w:rFonts w:ascii="Arial" w:hAnsi="Arial" w:cs="Arial"/>
-              </w:rPr>
-              <w:t xml:space="preserve">Accommodation </w:t>
-            </w:r>
-          </w:p>
-        </w:tc>
-        <w:tc>
-          <w:tcPr>
-            <w:tcW w:w="4500" w:type="dxa"/>
-            <w:shd w:val="clear" w:color="auto" w:fill="auto"/>
-          </w:tcPr>
-          <w:p>
-            <w:pPr>
-              <w:spacing w:after="0" w:line="240" w:lineRule="auto"/>
-              <w:rPr>
-                <w:rFonts w:ascii="Arial" w:hAnsi="Arial" w:cs="Arial"/>
-              </w:rPr>
-            </w:pPr>
-          </w:p>
-        </w:tc>
-        <w:tc>
-          <w:tcPr>
-            <w:tcW w:w="1980" w:type="dxa"/>
-            <w:shd w:val="clear" w:color="auto" w:fill="auto"/>
-          </w:tcPr>
-          <w:p>
-            <w:pPr>
-              <w:spacing w:after="0" w:line="240" w:lineRule="auto"/>
-              <w:rPr>
-                <w:rFonts w:ascii="Arial" w:hAnsi="Arial" w:cs="Arial"/>
-              </w:rPr>
-            </w:pPr>
-          </w:p>
-        </w:tc>
-      </w:tr>
-      <w:tr>
-        <w:tc>
-          <w:tcPr>
-            <w:tcW w:w="2695" w:type="dxa"/>
-            <w:shd w:val="clear" w:color="auto" w:fill="auto"/>
-          </w:tcPr>
-          <w:p>
-            <w:pPr>
-              <w:spacing w:after="0" w:line="240" w:lineRule="auto"/>
-              <w:rPr>
-                <w:rFonts w:ascii="Arial" w:hAnsi="Arial" w:cs="Arial"/>
-              </w:rPr>
-            </w:pPr>
-            <w:r>
-              <w:rPr>
-                <w:rFonts w:ascii="Arial" w:hAnsi="Arial" w:cs="Arial"/>
-              </w:rPr>
-              <w:t xml:space="preserve">Equipment Rental </w:t>
-            </w:r>
-          </w:p>
-        </w:tc>
-        <w:tc>
-          <w:tcPr>
-            <w:tcW w:w="4500" w:type="dxa"/>
-            <w:shd w:val="clear" w:color="auto" w:fill="auto"/>
-          </w:tcPr>
-          <w:p>
-            <w:pPr>
-              <w:spacing w:after="0" w:line="240" w:lineRule="auto"/>
-              <w:rPr>
-                <w:rFonts w:ascii="Arial" w:hAnsi="Arial" w:cs="Arial"/>
-              </w:rPr>
-            </w:pPr>
-          </w:p>
-        </w:tc>
-        <w:tc>
-          <w:tcPr>
-            <w:tcW w:w="1980" w:type="dxa"/>
-            <w:shd w:val="clear" w:color="auto" w:fill="auto"/>
-          </w:tcPr>
-          <w:p>
-            <w:pPr>
-              <w:spacing w:after="0" w:line="240" w:lineRule="auto"/>
-              <w:rPr>
-                <w:rFonts w:ascii="Arial" w:hAnsi="Arial" w:cs="Arial"/>
-              </w:rPr>
-            </w:pPr>
-          </w:p>
-        </w:tc>
-      </w:tr>
-      <w:tr>
-        <w:tc>
-          <w:tcPr>
-            <w:tcW w:w="2695" w:type="dxa"/>
-            <w:shd w:val="clear" w:color="auto" w:fill="auto"/>
-          </w:tcPr>
-          <w:p>
-            <w:pPr>
-              <w:spacing w:after="0" w:line="240" w:lineRule="auto"/>
-              <w:rPr>
-                <w:rFonts w:ascii="Arial" w:hAnsi="Arial" w:cs="Arial"/>
-              </w:rPr>
-            </w:pPr>
-            <w:r>
-              <w:rPr>
-                <w:rFonts w:ascii="Arial" w:hAnsi="Arial" w:cs="Arial"/>
-              </w:rPr>
-              <w:t xml:space="preserve">Professional Fee/Honoria </w:t>
-            </w:r>
-          </w:p>
-        </w:tc>
-        <w:tc>
-          <w:tcPr>
-            <w:tcW w:w="4500" w:type="dxa"/>
-            <w:shd w:val="clear" w:color="auto" w:fill="auto"/>
-          </w:tcPr>
-          <w:p>
-            <w:pPr>
-              <w:spacing w:after="0" w:line="240" w:lineRule="auto"/>
-              <w:rPr>
-                <w:rFonts w:ascii="Arial" w:hAnsi="Arial" w:cs="Arial"/>
-              </w:rPr>
-            </w:pPr>
-          </w:p>
-        </w:tc>
-        <w:tc>
-          <w:tcPr>
-            <w:tcW w:w="1980" w:type="dxa"/>
-            <w:shd w:val="clear" w:color="auto" w:fill="auto"/>
-          </w:tcPr>
-          <w:p>
-            <w:pPr>
-              <w:spacing w:after="0" w:line="240" w:lineRule="auto"/>
-              <w:rPr>
-                <w:rFonts w:ascii="Arial" w:hAnsi="Arial" w:cs="Arial"/>
-              </w:rPr>
-            </w:pPr>
-          </w:p>
-        </w:tc>
-      </w:tr>
-      <w:tr>
-        <w:tc>
-          <w:tcPr>
-            <w:tcW w:w="2695" w:type="dxa"/>
-            <w:shd w:val="clear" w:color="auto" w:fill="auto"/>
-          </w:tcPr>
-          <w:p>
-            <w:pPr>
-              <w:spacing w:after="0" w:line="240" w:lineRule="auto"/>
-              <w:rPr>
-                <w:rFonts w:ascii="Arial" w:hAnsi="Arial" w:cs="Arial"/>
-              </w:rPr>
-            </w:pPr>
-            <w:r>
-              <w:rPr>
-                <w:rFonts w:ascii="Arial" w:hAnsi="Arial" w:cs="Arial"/>
-              </w:rPr>
-              <w:t>Token/s</w:t>
-            </w:r>
-          </w:p>
-        </w:tc>
-        <w:tc>
-          <w:tcPr>
-            <w:tcW w:w="4500" w:type="dxa"/>
-            <w:shd w:val="clear" w:color="auto" w:fill="auto"/>
-          </w:tcPr>
-          <w:p>
-            <w:pPr>
-              <w:spacing w:after="0" w:line="240" w:lineRule="auto"/>
-              <w:rPr>
-                <w:rFonts w:ascii="Arial" w:hAnsi="Arial" w:cs="Arial"/>
-              </w:rPr>
-            </w:pPr>
-          </w:p>
-        </w:tc>
-        <w:tc>
-          <w:tcPr>
-            <w:tcW w:w="1980" w:type="dxa"/>
-            <w:shd w:val="clear" w:color="auto" w:fill="auto"/>
-          </w:tcPr>
-          <w:p>
-            <w:pPr>
-              <w:spacing w:after="0" w:line="240" w:lineRule="auto"/>
-              <w:rPr>
-                <w:rFonts w:ascii="Arial" w:hAnsi="Arial" w:cs="Arial"/>
-              </w:rPr>
-            </w:pPr>
-          </w:p>
-        </w:tc>
-      </w:tr>
-      <w:tr>
-        <w:tc>
-          <w:tcPr>
-            <w:tcW w:w="2695" w:type="dxa"/>
-            <w:shd w:val="clear" w:color="auto" w:fill="auto"/>
-          </w:tcPr>
-          <w:p>
-            <w:pPr>
-              <w:spacing w:after="0" w:line="240" w:lineRule="auto"/>
-              <w:rPr>
-                <w:rFonts w:ascii="Arial" w:hAnsi="Arial" w:cs="Arial"/>
-              </w:rPr>
-            </w:pPr>
-            <w:r>
-              <w:rPr>
-                <w:rFonts w:ascii="Arial" w:hAnsi="Arial" w:cs="Arial"/>
-              </w:rPr>
-              <w:t xml:space="preserve">Materials and Supplies </w:t>
-            </w:r>
-          </w:p>
-        </w:tc>
-        <w:tc>
-          <w:tcPr>
-            <w:tcW w:w="4500" w:type="dxa"/>
-            <w:shd w:val="clear" w:color="auto" w:fill="auto"/>
-          </w:tcPr>
-          <w:p>
-            <w:pPr>
-              <w:spacing w:after="0" w:line="240" w:lineRule="auto"/>
-              <w:rPr>
-                <w:rFonts w:ascii="Arial" w:hAnsi="Arial" w:cs="Arial"/>
-              </w:rPr>
-            </w:pPr>
-          </w:p>
-        </w:tc>
-        <w:tc>
-          <w:tcPr>
-            <w:tcW w:w="1980" w:type="dxa"/>
-            <w:shd w:val="clear" w:color="auto" w:fill="auto"/>
-          </w:tcPr>
-          <w:p>
-            <w:pPr>
-              <w:spacing w:after="0" w:line="240" w:lineRule="auto"/>
-              <w:rPr>
-                <w:rFonts w:ascii="Arial" w:hAnsi="Arial" w:cs="Arial"/>
-              </w:rPr>
-            </w:pPr>
-          </w:p>
-        </w:tc>
-      </w:tr>
-      <w:tr>
-        <w:tc>
-          <w:tcPr>
-            <w:tcW w:w="2695" w:type="dxa"/>
-            <w:shd w:val="clear" w:color="auto" w:fill="auto"/>
-          </w:tcPr>
-          <w:p>
-            <w:pPr>
-              <w:spacing w:after="0" w:line="240" w:lineRule="auto"/>
-              <w:rPr>
-                <w:rFonts w:ascii="Arial" w:hAnsi="Arial" w:cs="Arial"/>
-              </w:rPr>
-            </w:pPr>
-            <w:r>
-              <w:rPr>
-                <w:rFonts w:ascii="Arial" w:hAnsi="Arial" w:cs="Arial"/>
-              </w:rPr>
-              <w:t>Transportation</w:t>
-            </w:r>
-          </w:p>
-        </w:tc>
-        <w:tc>
-          <w:tcPr>
-            <w:tcW w:w="4500" w:type="dxa"/>
-            <w:shd w:val="clear" w:color="auto" w:fill="auto"/>
-          </w:tcPr>
-          <w:p>
-            <w:pPr>
-              <w:spacing w:after="0" w:line="240" w:lineRule="auto"/>
-              <w:rPr>
-                <w:rFonts w:ascii="Arial" w:hAnsi="Arial" w:cs="Arial"/>
-              </w:rPr>
-            </w:pPr>
-          </w:p>
-        </w:tc>
-        <w:tc>
-          <w:tcPr>
-            <w:tcW w:w="1980" w:type="dxa"/>
-            <w:shd w:val="clear" w:color="auto" w:fill="auto"/>
-          </w:tcPr>
-          <w:p>
-            <w:pPr>
-              <w:spacing w:after="0" w:line="240" w:lineRule="auto"/>
-              <w:rPr>
-                <w:rFonts w:ascii="Arial" w:hAnsi="Arial" w:cs="Arial"/>
-              </w:rPr>
-            </w:pPr>
-          </w:p>
-        </w:tc>
-      </w:tr>
-      <w:tr>
-        <w:tc>
-          <w:tcPr>
-            <w:tcW w:w="2695" w:type="dxa"/>
-            <w:shd w:val="clear" w:color="auto" w:fill="auto"/>
-          </w:tcPr>
-          <w:p>
-            <w:pPr>
-              <w:spacing w:after="0" w:line="240" w:lineRule="auto"/>
-              <w:rPr>
-                <w:rFonts w:ascii="Arial" w:hAnsi="Arial" w:cs="Arial"/>
-              </w:rPr>
-            </w:pPr>
-            <w:r>
-              <w:rPr>
-                <w:rFonts w:ascii="Arial" w:hAnsi="Arial" w:cs="Arial"/>
-              </w:rPr>
-              <w:t>TOTAL</w:t>
-            </w:r>
-          </w:p>
-        </w:tc>
-        <w:tc>
-          <w:tcPr>
-            <w:tcW w:w="4500" w:type="dxa"/>
-            <w:shd w:val="clear" w:color="auto" w:fill="auto"/>
-          </w:tcPr>
-          <w:p>
-            <w:pPr>
-              <w:spacing w:after="0" w:line="240" w:lineRule="auto"/>
-              <w:rPr>
-                <w:rFonts w:ascii="Arial" w:hAnsi="Arial" w:cs="Arial"/>
-              </w:rPr>
-            </w:pPr>
-          </w:p>
-        </w:tc>
-        <w:tc>
-          <w:tcPr>
-            <w:tcW w:w="1980" w:type="dxa"/>
-            <w:shd w:val="clear" w:color="auto" w:fill="auto"/>
-          </w:tcPr>
-          <w:p>
-            <w:pPr>
-              <w:spacing w:after="0" w:line="240" w:lineRule="auto"/>
-              <w:rPr>
-                <w:rFonts w:ascii="Arial" w:hAnsi="Arial" w:cs="Arial"/>
-              </w:rPr>
-            </w:pPr>
+              <w:jc w:val="center"/>
+              <w:rPr>
+                <w:rFonts w:ascii="Arial" w:hAnsi="Arial" w:cs="Arial"/>
+              </w:rPr>
+            </w:pPr>
+          </w:p>
+          <w:p>
+            <w:pPr>
+              <w:spacing w:after="0" w:line="240" w:lineRule="auto"/>
+              <w:jc w:val="center"/>
+              <w:rPr>
+                <w:rFonts w:ascii="Arial" w:hAnsi="Arial" w:cs="Arial"/>
+              </w:rPr>
+            </w:pPr>
+            <w:proofErr w:type="spellStart"/>
+            <w:r>
+              <w:rPr>
+                <w:rFonts w:ascii="Arial" w:hAnsi="Arial" w:cs="Arial"/>
+              </w:rPr>
+              <w:t>Php</w:t>
+            </w:r>
+            <w:proofErr w:type="spellEnd"/>
+            <w:r>
+              <w:rPr>
+                <w:rFonts w:ascii="Arial" w:hAnsi="Arial" w:cs="Arial"/>
+              </w:rPr>
+              <w:t>{total}</w:t>
+            </w:r>
+            <w:r>
+              <w:rPr>
+                <w:rFonts w:ascii="Arial" w:hAnsi="Arial" w:cs="Arial"/>
+              </w:rPr>
+              <w:t>{/</w:t>
+            </w:r>
+            <w:proofErr w:type="gramStart"/>
+            <w:r>
+              <w:rPr>
+                <w:rFonts w:ascii="Arial" w:hAnsi="Arial" w:cs="Arial"/>
+              </w:rPr>
+              <w:t>items}</w:t>
+            </w:r>
+            <w:r>
+              <w:rPr>
+                <w:rFonts w:ascii="Arial" w:hAnsi="Arial" w:cs="Arial"/>
+              </w:rPr>
+              <w:t>{</w:t>
+            </w:r>
+            <w:proofErr w:type="gramEnd"/>
+            <w:r>
+              <w:rPr>
+                <w:rFonts w:ascii="Arial" w:hAnsi="Arial" w:cs="Arial"/>
+              </w:rPr>
+              <w:t xml:space="preserve">/ </w:t>
+            </w:r>
+            <w:proofErr w:type="spellStart"/>
+            <w:r>
+              <w:rPr>
+                <w:rFonts w:ascii="Arial" w:hAnsi="Arial" w:cs="Arial"/>
+              </w:rPr>
+              <w:t>budgetaryRequirements</w:t>
+            </w:r>
+            <w:proofErr w:type="spellEnd"/>
+            <w:r>
+              <w:rPr>
+                <w:rFonts w:ascii="Arial" w:hAnsi="Arial" w:cs="Arial"/>
+              </w:rPr>
+              <w:t>}</w:t>
+            </w:r>
           </w:p>
         </w:tc>
       </w:tr>
@@ -2240,13 +2260,18 @@
         </w:rPr>
       </w:pPr>
     </w:p>
+    <w:p>
+      <w:pPr>
+        <w:spacing w:after="0" w:line="240" w:lineRule="auto"/>
+        <w:rPr>
+          <w:rFonts w:ascii="Arial" w:eastAsia="Arial" w:hAnsi="Arial" w:cs="Arial"/>
+          <w:color w:val="000000" w:themeColor="text1"/>
+        </w:rPr>
+      </w:pPr>
+    </w:p>
     <w:sectPr>
-      <w:headerReference w:type="even" r:id="rId7"/>
-      <w:headerReference w:type="default" r:id="rId8"/>
-      <w:footerReference w:type="even" r:id="rId9"/>
-      <w:footerReference w:type="default" r:id="rId10"/>
-      <w:headerReference w:type="first" r:id="rId11"/>
-      <w:footerReference w:type="first" r:id="rId12"/>
+      <w:headerReference w:type="default" r:id="rId7"/>
+      <w:footerReference w:type="default" r:id="rId8"/>
       <w:pgSz w:w="12240" w:h="18720"/>
       <w:pgMar w:top="720" w:right="1152" w:bottom="1152" w:left="1728" w:header="720" w:footer="432" w:gutter="0"/>
       <w:cols w:space="720"/>
@@ -2286,16 +2311,6 @@
   <w:p>
     <w:pPr>
       <w:pStyle w:val="Footer"/>
-    </w:pPr>
-  </w:p>
-</w:ftr>
-</file>
-
-<file path=word/footer2.xml><?xml version="1.0" encoding="utf-8"?>
-<w:ftr xmlns:wpc="http://schemas.microsoft.com/office/word/2010/wordprocessingCanvas" xmlns:cx="http://schemas.microsoft.com/office/drawing/2014/chartex" xmlns:cx1="http://schemas.microsoft.com/office/drawing/2015/9/8/chartex" xmlns:cx2="http://schemas.microsoft.com/office/drawing/2015/10/21/chartex" xmlns:cx3="http://schemas.microsoft.com/office/drawing/2016/5/9/chartex" xmlns:cx4="http://schemas.microsoft.com/office/drawing/2016/5/10/chartex" xmlns:cx5="http://schemas.microsoft.com/office/drawing/2016/5/11/chartex" xmlns:cx6="http://schemas.microsoft.com/office/drawing/2016/5/12/chartex" xmlns:cx7="http://schemas.microsoft.com/office/drawing/2016/5/13/chartex" xmlns:cx8="http://schemas.microsoft.com/office/drawing/2016/5/14/chartex" xmlns:mc="http://schemas.openxmlformats.org/markup-compatibility/2006" xmlns:aink="http://schemas.microsoft.com/office/drawing/2016/ink" xmlns:am3d="http://schemas.microsoft.com/office/drawing/2017/model3d" xmlns:o="urn:schemas-microsoft-com:office:office" xmlns:oel="http://schemas.microsoft.com/office/2019/extlst" xmlns:r="http://schemas.openxmlformats.org/officeDocument/2006/relationships" xmlns:m="http://schemas.openxmlformats.org/officeDocument/2006/math" xmlns:v="urn:schemas-microsoft-com:vml" xmlns:wp14="http://schemas.microsoft.com/office/word/2010/wordprocessingDrawing" xmlns:wp="http://schemas.openxmlformats.org/drawingml/2006/wordprocessingDrawing" xmlns:w10="urn:schemas-microsoft-com:office:word" xmlns:w="http://schemas.openxmlformats.org/wordprocessingml/2006/main" xmlns:w14="http://schemas.microsoft.com/office/word/2010/wordml" xmlns:w15="http://schemas.microsoft.com/office/word/2012/wordml" xmlns:w16cex="http://schemas.microsoft.com/office/word/2018/wordml/cex" xmlns:w16cid="http://schemas.microsoft.com/office/word/2016/wordml/cid" xmlns:w16="http://schemas.microsoft.com/office/word/2018/wordml" xmlns:w16sdtdh="http://schemas.microsoft.com/office/word/2020/wordml/sdtdatahash" xmlns:w16se="http://schemas.microsoft.com/office/word/2015/wordml/symex" xmlns:wpg="http://schemas.microsoft.com/office/word/2010/wordprocessingGroup" xmlns:wpi="http://schemas.microsoft.com/office/word/2010/wordprocessingInk" xmlns:wne="http://schemas.microsoft.com/office/word/2006/wordml" xmlns:wps="http://schemas.microsoft.com/office/word/2010/wordprocessingShape" mc:Ignorable="w14 w15 w16se w16cid w16 w16cex w16sdtdh wp14">
-  <w:p>
-    <w:pPr>
-      <w:pStyle w:val="Footer"/>
       <w:pBdr>
         <w:top w:val="single" w:sz="4" w:space="1" w:color="auto"/>
       </w:pBdr>
@@ -2450,16 +2465,6 @@
       </w:rPr>
       <w:fldChar w:fldCharType="end"/>
     </w:r>
-  </w:p>
-</w:ftr>
-</file>
-
-<file path=word/footer3.xml><?xml version="1.0" encoding="utf-8"?>
-<w:ftr xmlns:wpc="http://schemas.microsoft.com/office/word/2010/wordprocessingCanvas" xmlns:cx="http://schemas.microsoft.com/office/drawing/2014/chartex" xmlns:cx1="http://schemas.microsoft.com/office/drawing/2015/9/8/chartex" xmlns:cx2="http://schemas.microsoft.com/office/drawing/2015/10/21/chartex" xmlns:cx3="http://schemas.microsoft.com/office/drawing/2016/5/9/chartex" xmlns:cx4="http://schemas.microsoft.com/office/drawing/2016/5/10/chartex" xmlns:cx5="http://schemas.microsoft.com/office/drawing/2016/5/11/chartex" xmlns:cx6="http://schemas.microsoft.com/office/drawing/2016/5/12/chartex" xmlns:cx7="http://schemas.microsoft.com/office/drawing/2016/5/13/chartex" xmlns:cx8="http://schemas.microsoft.com/office/drawing/2016/5/14/chartex" xmlns:mc="http://schemas.openxmlformats.org/markup-compatibility/2006" xmlns:aink="http://schemas.microsoft.com/office/drawing/2016/ink" xmlns:am3d="http://schemas.microsoft.com/office/drawing/2017/model3d" xmlns:o="urn:schemas-microsoft-com:office:office" xmlns:oel="http://schemas.microsoft.com/office/2019/extlst" xmlns:r="http://schemas.openxmlformats.org/officeDocument/2006/relationships" xmlns:m="http://schemas.openxmlformats.org/officeDocument/2006/math" xmlns:v="urn:schemas-microsoft-com:vml" xmlns:wp14="http://schemas.microsoft.com/office/word/2010/wordprocessingDrawing" xmlns:wp="http://schemas.openxmlformats.org/drawingml/2006/wordprocessingDrawing" xmlns:w10="urn:schemas-microsoft-com:office:word" xmlns:w="http://schemas.openxmlformats.org/wordprocessingml/2006/main" xmlns:w14="http://schemas.microsoft.com/office/word/2010/wordml" xmlns:w15="http://schemas.microsoft.com/office/word/2012/wordml" xmlns:w16cex="http://schemas.microsoft.com/office/word/2018/wordml/cex" xmlns:w16cid="http://schemas.microsoft.com/office/word/2016/wordml/cid" xmlns:w16="http://schemas.microsoft.com/office/word/2018/wordml" xmlns:w16sdtdh="http://schemas.microsoft.com/office/word/2020/wordml/sdtdatahash" xmlns:w16se="http://schemas.microsoft.com/office/word/2015/wordml/symex" xmlns:wpg="http://schemas.microsoft.com/office/word/2010/wordprocessingGroup" xmlns:wpi="http://schemas.microsoft.com/office/word/2010/wordprocessingInk" xmlns:wne="http://schemas.microsoft.com/office/word/2006/wordml" xmlns:wps="http://schemas.microsoft.com/office/word/2010/wordprocessingShape" mc:Ignorable="w14 w15 w16se w16cid w16 w16cex w16sdtdh wp14">
-  <w:p>
-    <w:pPr>
-      <w:pStyle w:val="Footer"/>
-    </w:pPr>
   </w:p>
 </w:ftr>
 </file>
@@ -2490,16 +2495,6 @@
 </file>
 
 <file path=word/header1.xml><?xml version="1.0" encoding="utf-8"?>
-<w:hdr xmlns:wpc="http://schemas.microsoft.com/office/word/2010/wordprocessingCanvas" xmlns:cx="http://schemas.microsoft.com/office/drawing/2014/chartex" xmlns:cx1="http://schemas.microsoft.com/office/drawing/2015/9/8/chartex" xmlns:cx2="http://schemas.microsoft.com/office/drawing/2015/10/21/chartex" xmlns:cx3="http://schemas.microsoft.com/office/drawing/2016/5/9/chartex" xmlns:cx4="http://schemas.microsoft.com/office/drawing/2016/5/10/chartex" xmlns:cx5="http://schemas.microsoft.com/office/drawing/2016/5/11/chartex" xmlns:cx6="http://schemas.microsoft.com/office/drawing/2016/5/12/chartex" xmlns:cx7="http://schemas.microsoft.com/office/drawing/2016/5/13/chartex" xmlns:cx8="http://schemas.microsoft.com/office/drawing/2016/5/14/chartex" xmlns:mc="http://schemas.openxmlformats.org/markup-compatibility/2006" xmlns:aink="http://schemas.microsoft.com/office/drawing/2016/ink" xmlns:am3d="http://schemas.microsoft.com/office/drawing/2017/model3d" xmlns:o="urn:schemas-microsoft-com:office:office" xmlns:oel="http://schemas.microsoft.com/office/2019/extlst" xmlns:r="http://schemas.openxmlformats.org/officeDocument/2006/relationships" xmlns:m="http://schemas.openxmlformats.org/officeDocument/2006/math" xmlns:v="urn:schemas-microsoft-com:vml" xmlns:wp14="http://schemas.microsoft.com/office/word/2010/wordprocessingDrawing" xmlns:wp="http://schemas.openxmlformats.org/drawingml/2006/wordprocessingDrawing" xmlns:w10="urn:schemas-microsoft-com:office:word" xmlns:w="http://schemas.openxmlformats.org/wordprocessingml/2006/main" xmlns:w14="http://schemas.microsoft.com/office/word/2010/wordml" xmlns:w15="http://schemas.microsoft.com/office/word/2012/wordml" xmlns:w16cex="http://schemas.microsoft.com/office/word/2018/wordml/cex" xmlns:w16cid="http://schemas.microsoft.com/office/word/2016/wordml/cid" xmlns:w16="http://schemas.microsoft.com/office/word/2018/wordml" xmlns:w16sdtdh="http://schemas.microsoft.com/office/word/2020/wordml/sdtdatahash" xmlns:w16se="http://schemas.microsoft.com/office/word/2015/wordml/symex" xmlns:wpg="http://schemas.microsoft.com/office/word/2010/wordprocessingGroup" xmlns:wpi="http://schemas.microsoft.com/office/word/2010/wordprocessingInk" xmlns:wne="http://schemas.microsoft.com/office/word/2006/wordml" xmlns:wps="http://schemas.microsoft.com/office/word/2010/wordprocessingShape" mc:Ignorable="w14 w15 w16se w16cid w16 w16cex w16sdtdh wp14">
-  <w:p>
-    <w:pPr>
-      <w:pStyle w:val="Header"/>
-    </w:pPr>
-  </w:p>
-</w:hdr>
-</file>
-
-<file path=word/header2.xml><?xml version="1.0" encoding="utf-8"?>
 <w:hdr xmlns:wpc="http://schemas.microsoft.com/office/word/2010/wordprocessingCanvas" xmlns:cx="http://schemas.microsoft.com/office/drawing/2014/chartex" xmlns:cx1="http://schemas.microsoft.com/office/drawing/2015/9/8/chartex" xmlns:cx2="http://schemas.microsoft.com/office/drawing/2015/10/21/chartex" xmlns:cx3="http://schemas.microsoft.com/office/drawing/2016/5/9/chartex" xmlns:cx4="http://schemas.microsoft.com/office/drawing/2016/5/10/chartex" xmlns:cx5="http://schemas.microsoft.com/office/drawing/2016/5/11/chartex" xmlns:cx6="http://schemas.microsoft.com/office/drawing/2016/5/12/chartex" xmlns:cx7="http://schemas.microsoft.com/office/drawing/2016/5/13/chartex" xmlns:cx8="http://schemas.microsoft.com/office/drawing/2016/5/14/chartex" xmlns:mc="http://schemas.openxmlformats.org/markup-compatibility/2006" xmlns:aink="http://schemas.microsoft.com/office/drawing/2016/ink" xmlns:am3d="http://schemas.microsoft.com/office/drawing/2017/model3d" xmlns:o="urn:schemas-microsoft-com:office:office" xmlns:oel="http://schemas.microsoft.com/office/2019/extlst" xmlns:r="http://schemas.openxmlformats.org/officeDocument/2006/relationships" xmlns:m="http://schemas.openxmlformats.org/officeDocument/2006/math" xmlns:v="urn:schemas-microsoft-com:vml" xmlns:wp14="http://schemas.microsoft.com/office/word/2010/wordprocessingDrawing" xmlns:wp="http://schemas.openxmlformats.org/drawingml/2006/wordprocessingDrawing" xmlns:w10="urn:schemas-microsoft-com:office:word" xmlns:w="http://schemas.openxmlformats.org/wordprocessingml/2006/main" xmlns:w14="http://schemas.microsoft.com/office/word/2010/wordml" xmlns:w15="http://schemas.microsoft.com/office/word/2012/wordml" xmlns:w16cex="http://schemas.microsoft.com/office/word/2018/wordml/cex" xmlns:w16cid="http://schemas.microsoft.com/office/word/2016/wordml/cid" xmlns:w16="http://schemas.microsoft.com/office/word/2018/wordml" xmlns:w16sdtdh="http://schemas.microsoft.com/office/word/2020/wordml/sdtdatahash" xmlns:w16se="http://schemas.microsoft.com/office/word/2015/wordml/symex" xmlns:wpg="http://schemas.microsoft.com/office/word/2010/wordprocessingGroup" xmlns:wpi="http://schemas.microsoft.com/office/word/2010/wordprocessingInk" xmlns:wne="http://schemas.microsoft.com/office/word/2006/wordml" xmlns:wps="http://schemas.microsoft.com/office/word/2010/wordprocessingShape" mc:Ignorable="w14 w15 w16se w16cid w16 w16cex w16sdtdh wp14">
   <w:p>
     <w:pPr>
@@ -3643,19 +3638,208 @@
 </w:hdr>
 </file>
 
-<file path=word/header3.xml><?xml version="1.0" encoding="utf-8"?>
-<w:hdr xmlns:wpc="http://schemas.microsoft.com/office/word/2010/wordprocessingCanvas" xmlns:cx="http://schemas.microsoft.com/office/drawing/2014/chartex" xmlns:cx1="http://schemas.microsoft.com/office/drawing/2015/9/8/chartex" xmlns:cx2="http://schemas.microsoft.com/office/drawing/2015/10/21/chartex" xmlns:cx3="http://schemas.microsoft.com/office/drawing/2016/5/9/chartex" xmlns:cx4="http://schemas.microsoft.com/office/drawing/2016/5/10/chartex" xmlns:cx5="http://schemas.microsoft.com/office/drawing/2016/5/11/chartex" xmlns:cx6="http://schemas.microsoft.com/office/drawing/2016/5/12/chartex" xmlns:cx7="http://schemas.microsoft.com/office/drawing/2016/5/13/chartex" xmlns:cx8="http://schemas.microsoft.com/office/drawing/2016/5/14/chartex" xmlns:mc="http://schemas.openxmlformats.org/markup-compatibility/2006" xmlns:aink="http://schemas.microsoft.com/office/drawing/2016/ink" xmlns:am3d="http://schemas.microsoft.com/office/drawing/2017/model3d" xmlns:o="urn:schemas-microsoft-com:office:office" xmlns:oel="http://schemas.microsoft.com/office/2019/extlst" xmlns:r="http://schemas.openxmlformats.org/officeDocument/2006/relationships" xmlns:m="http://schemas.openxmlformats.org/officeDocument/2006/math" xmlns:v="urn:schemas-microsoft-com:vml" xmlns:wp14="http://schemas.microsoft.com/office/word/2010/wordprocessingDrawing" xmlns:wp="http://schemas.openxmlformats.org/drawingml/2006/wordprocessingDrawing" xmlns:w10="urn:schemas-microsoft-com:office:word" xmlns:w="http://schemas.openxmlformats.org/wordprocessingml/2006/main" xmlns:w14="http://schemas.microsoft.com/office/word/2010/wordml" xmlns:w15="http://schemas.microsoft.com/office/word/2012/wordml" xmlns:w16cex="http://schemas.microsoft.com/office/word/2018/wordml/cex" xmlns:w16cid="http://schemas.microsoft.com/office/word/2016/wordml/cid" xmlns:w16="http://schemas.microsoft.com/office/word/2018/wordml" xmlns:w16sdtdh="http://schemas.microsoft.com/office/word/2020/wordml/sdtdatahash" xmlns:w16se="http://schemas.microsoft.com/office/word/2015/wordml/symex" xmlns:wpg="http://schemas.microsoft.com/office/word/2010/wordprocessingGroup" xmlns:wpi="http://schemas.microsoft.com/office/word/2010/wordprocessingInk" xmlns:wne="http://schemas.microsoft.com/office/word/2006/wordml" xmlns:wps="http://schemas.microsoft.com/office/word/2010/wordprocessingShape" mc:Ignorable="w14 w15 w16se w16cid w16 w16cex w16sdtdh wp14">
-  <w:p>
-    <w:pPr>
-      <w:pStyle w:val="Header"/>
-    </w:pPr>
-  </w:p>
-</w:hdr>
-</file>
-
 <file path=word/numbering.xml><?xml version="1.0" encoding="utf-8"?>
 <w:numbering xmlns:wpc="http://schemas.microsoft.com/office/word/2010/wordprocessingCanvas" xmlns:cx="http://schemas.microsoft.com/office/drawing/2014/chartex" xmlns:cx1="http://schemas.microsoft.com/office/drawing/2015/9/8/chartex" xmlns:cx2="http://schemas.microsoft.com/office/drawing/2015/10/21/chartex" xmlns:cx3="http://schemas.microsoft.com/office/drawing/2016/5/9/chartex" xmlns:cx4="http://schemas.microsoft.com/office/drawing/2016/5/10/chartex" xmlns:cx5="http://schemas.microsoft.com/office/drawing/2016/5/11/chartex" xmlns:cx6="http://schemas.microsoft.com/office/drawing/2016/5/12/chartex" xmlns:cx7="http://schemas.microsoft.com/office/drawing/2016/5/13/chartex" xmlns:cx8="http://schemas.microsoft.com/office/drawing/2016/5/14/chartex" xmlns:mc="http://schemas.openxmlformats.org/markup-compatibility/2006" xmlns:aink="http://schemas.microsoft.com/office/drawing/2016/ink" xmlns:am3d="http://schemas.microsoft.com/office/drawing/2017/model3d" xmlns:o="urn:schemas-microsoft-com:office:office" xmlns:oel="http://schemas.microsoft.com/office/2019/extlst" xmlns:r="http://schemas.openxmlformats.org/officeDocument/2006/relationships" xmlns:m="http://schemas.openxmlformats.org/officeDocument/2006/math" xmlns:v="urn:schemas-microsoft-com:vml" xmlns:wp14="http://schemas.microsoft.com/office/word/2010/wordprocessingDrawing" xmlns:wp="http://schemas.openxmlformats.org/drawingml/2006/wordprocessingDrawing" xmlns:w10="urn:schemas-microsoft-com:office:word" xmlns:w="http://schemas.openxmlformats.org/wordprocessingml/2006/main" xmlns:w14="http://schemas.microsoft.com/office/word/2010/wordml" xmlns:w15="http://schemas.microsoft.com/office/word/2012/wordml" xmlns:w16cex="http://schemas.microsoft.com/office/word/2018/wordml/cex" xmlns:w16cid="http://schemas.microsoft.com/office/word/2016/wordml/cid" xmlns:w16="http://schemas.microsoft.com/office/word/2018/wordml" xmlns:w16sdtdh="http://schemas.microsoft.com/office/word/2020/wordml/sdtdatahash" xmlns:w16se="http://schemas.microsoft.com/office/word/2015/wordml/symex" xmlns:wpg="http://schemas.microsoft.com/office/word/2010/wordprocessingGroup" xmlns:wpi="http://schemas.microsoft.com/office/word/2010/wordprocessingInk" xmlns:wne="http://schemas.microsoft.com/office/word/2006/wordml" xmlns:wps="http://schemas.microsoft.com/office/word/2010/wordprocessingShape" mc:Ignorable="w14 w15 w16se w16cid w16 w16cex w16sdtdh wp14">
   <w:abstractNum w:abstractNumId="0" w15:restartNumberingAfterBreak="0">
+    <w:nsid w:val="05AB0F0D"/>
+    <w:multiLevelType w:val="hybridMultilevel"/>
+    <w:tmpl w:val="4B4CF706"/>
+    <w:lvl w:ilvl="0" w:tplc="04090001">
+      <w:start w:val="1"/>
+      <w:numFmt w:val="bullet"/>
+      <w:lvlText w:val=""/>
+      <w:lvlJc w:val="left"/>
+      <w:pPr>
+        <w:ind w:left="720" w:hanging="360"/>
+      </w:pPr>
+      <w:rPr>
+        <w:rFonts w:ascii="Symbol" w:hAnsi="Symbol" w:hint="default"/>
+      </w:rPr>
+    </w:lvl>
+    <w:lvl w:ilvl="1" w:tplc="04090003" w:tentative="1">
+      <w:start w:val="1"/>
+      <w:numFmt w:val="bullet"/>
+      <w:lvlText w:val="o"/>
+      <w:lvlJc w:val="left"/>
+      <w:pPr>
+        <w:ind w:left="1440" w:hanging="360"/>
+      </w:pPr>
+      <w:rPr>
+        <w:rFonts w:ascii="Courier New" w:hAnsi="Courier New" w:cs="Courier New" w:hint="default"/>
+      </w:rPr>
+    </w:lvl>
+    <w:lvl w:ilvl="2" w:tplc="04090005" w:tentative="1">
+      <w:start w:val="1"/>
+      <w:numFmt w:val="bullet"/>
+      <w:lvlText w:val=""/>
+      <w:lvlJc w:val="left"/>
+      <w:pPr>
+        <w:ind w:left="2160" w:hanging="360"/>
+      </w:pPr>
+      <w:rPr>
+        <w:rFonts w:ascii="Wingdings" w:hAnsi="Wingdings" w:hint="default"/>
+      </w:rPr>
+    </w:lvl>
+    <w:lvl w:ilvl="3" w:tplc="04090001" w:tentative="1">
+      <w:start w:val="1"/>
+      <w:numFmt w:val="bullet"/>
+      <w:lvlText w:val=""/>
+      <w:lvlJc w:val="left"/>
+      <w:pPr>
+        <w:ind w:left="2880" w:hanging="360"/>
+      </w:pPr>
+      <w:rPr>
+        <w:rFonts w:ascii="Symbol" w:hAnsi="Symbol" w:hint="default"/>
+      </w:rPr>
+    </w:lvl>
+    <w:lvl w:ilvl="4" w:tplc="04090003" w:tentative="1">
+      <w:start w:val="1"/>
+      <w:numFmt w:val="bullet"/>
+      <w:lvlText w:val="o"/>
+      <w:lvlJc w:val="left"/>
+      <w:pPr>
+        <w:ind w:left="3600" w:hanging="360"/>
+      </w:pPr>
+      <w:rPr>
+        <w:rFonts w:ascii="Courier New" w:hAnsi="Courier New" w:cs="Courier New" w:hint="default"/>
+      </w:rPr>
+    </w:lvl>
+    <w:lvl w:ilvl="5" w:tplc="04090005" w:tentative="1">
+      <w:start w:val="1"/>
+      <w:numFmt w:val="bullet"/>
+      <w:lvlText w:val=""/>
+      <w:lvlJc w:val="left"/>
+      <w:pPr>
+        <w:ind w:left="4320" w:hanging="360"/>
+      </w:pPr>
+      <w:rPr>
+        <w:rFonts w:ascii="Wingdings" w:hAnsi="Wingdings" w:hint="default"/>
+      </w:rPr>
+    </w:lvl>
+    <w:lvl w:ilvl="6" w:tplc="04090001" w:tentative="1">
+      <w:start w:val="1"/>
+      <w:numFmt w:val="bullet"/>
+      <w:lvlText w:val=""/>
+      <w:lvlJc w:val="left"/>
+      <w:pPr>
+        <w:ind w:left="5040" w:hanging="360"/>
+      </w:pPr>
+      <w:rPr>
+        <w:rFonts w:ascii="Symbol" w:hAnsi="Symbol" w:hint="default"/>
+      </w:rPr>
+    </w:lvl>
+    <w:lvl w:ilvl="7" w:tplc="04090003" w:tentative="1">
+      <w:start w:val="1"/>
+      <w:numFmt w:val="bullet"/>
+      <w:lvlText w:val="o"/>
+      <w:lvlJc w:val="left"/>
+      <w:pPr>
+        <w:ind w:left="5760" w:hanging="360"/>
+      </w:pPr>
+      <w:rPr>
+        <w:rFonts w:ascii="Courier New" w:hAnsi="Courier New" w:cs="Courier New" w:hint="default"/>
+      </w:rPr>
+    </w:lvl>
+    <w:lvl w:ilvl="8" w:tplc="04090005" w:tentative="1">
+      <w:start w:val="1"/>
+      <w:numFmt w:val="bullet"/>
+      <w:lvlText w:val=""/>
+      <w:lvlJc w:val="left"/>
+      <w:pPr>
+        <w:ind w:left="6480" w:hanging="360"/>
+      </w:pPr>
+      <w:rPr>
+        <w:rFonts w:ascii="Wingdings" w:hAnsi="Wingdings" w:hint="default"/>
+      </w:rPr>
+    </w:lvl>
+  </w:abstractNum>
+  <w:abstractNum w:abstractNumId="1" w15:restartNumberingAfterBreak="0">
+    <w:nsid w:val="1BD55E70"/>
+    <w:multiLevelType w:val="hybridMultilevel"/>
+    <w:tmpl w:val="7B5628B8"/>
+    <w:lvl w:ilvl="0" w:tplc="0409000F">
+      <w:start w:val="1"/>
+      <w:numFmt w:val="decimal"/>
+      <w:lvlText w:val="%1."/>
+      <w:lvlJc w:val="left"/>
+      <w:pPr>
+        <w:ind w:left="720" w:hanging="360"/>
+      </w:pPr>
+    </w:lvl>
+    <w:lvl w:ilvl="1" w:tplc="04090019" w:tentative="1">
+      <w:start w:val="1"/>
+      <w:numFmt w:val="lowerLetter"/>
+      <w:lvlText w:val="%2."/>
+      <w:lvlJc w:val="left"/>
+      <w:pPr>
+        <w:ind w:left="1440" w:hanging="360"/>
+      </w:pPr>
+    </w:lvl>
+    <w:lvl w:ilvl="2" w:tplc="0409001B" w:tentative="1">
+      <w:start w:val="1"/>
+      <w:numFmt w:val="lowerRoman"/>
+      <w:lvlText w:val="%3."/>
+      <w:lvlJc w:val="right"/>
+      <w:pPr>
+        <w:ind w:left="2160" w:hanging="180"/>
+      </w:pPr>
+    </w:lvl>
+    <w:lvl w:ilvl="3" w:tplc="0409000F" w:tentative="1">
+      <w:start w:val="1"/>
+      <w:numFmt w:val="decimal"/>
+      <w:lvlText w:val="%4."/>
+      <w:lvlJc w:val="left"/>
+      <w:pPr>
+        <w:ind w:left="2880" w:hanging="360"/>
+      </w:pPr>
+    </w:lvl>
+    <w:lvl w:ilvl="4" w:tplc="04090019" w:tentative="1">
+      <w:start w:val="1"/>
+      <w:numFmt w:val="lowerLetter"/>
+      <w:lvlText w:val="%5."/>
+      <w:lvlJc w:val="left"/>
+      <w:pPr>
+        <w:ind w:left="3600" w:hanging="360"/>
+      </w:pPr>
+    </w:lvl>
+    <w:lvl w:ilvl="5" w:tplc="0409001B" w:tentative="1">
+      <w:start w:val="1"/>
+      <w:numFmt w:val="lowerRoman"/>
+      <w:lvlText w:val="%6."/>
+      <w:lvlJc w:val="right"/>
+      <w:pPr>
+        <w:ind w:left="4320" w:hanging="180"/>
+      </w:pPr>
+    </w:lvl>
+    <w:lvl w:ilvl="6" w:tplc="0409000F" w:tentative="1">
+      <w:start w:val="1"/>
+      <w:numFmt w:val="decimal"/>
+      <w:lvlText w:val="%7."/>
+      <w:lvlJc w:val="left"/>
+      <w:pPr>
+        <w:ind w:left="5040" w:hanging="360"/>
+      </w:pPr>
+    </w:lvl>
+    <w:lvl w:ilvl="7" w:tplc="04090019" w:tentative="1">
+      <w:start w:val="1"/>
+      <w:numFmt w:val="lowerLetter"/>
+      <w:lvlText w:val="%8."/>
+      <w:lvlJc w:val="left"/>
+      <w:pPr>
+        <w:ind w:left="5760" w:hanging="360"/>
+      </w:pPr>
+    </w:lvl>
+    <w:lvl w:ilvl="8" w:tplc="0409001B" w:tentative="1">
+      <w:start w:val="1"/>
+      <w:numFmt w:val="lowerRoman"/>
+      <w:lvlText w:val="%9."/>
+      <w:lvlJc w:val="right"/>
+      <w:pPr>
+        <w:ind w:left="6480" w:hanging="180"/>
+      </w:pPr>
+    </w:lvl>
+  </w:abstractNum>
+  <w:abstractNum w:abstractNumId="2" w15:restartNumberingAfterBreak="0">
     <w:nsid w:val="44471D70"/>
     <w:multiLevelType w:val="hybridMultilevel"/>
     <w:tmpl w:val="F9247B64"/>
@@ -3768,7 +3952,7 @@
       </w:rPr>
     </w:lvl>
   </w:abstractNum>
-  <w:abstractNum w:abstractNumId="1" w15:restartNumberingAfterBreak="0">
+  <w:abstractNum w:abstractNumId="3" w15:restartNumberingAfterBreak="0">
     <w:nsid w:val="496E540E"/>
     <w:multiLevelType w:val="hybridMultilevel"/>
     <w:tmpl w:val="AFF03C9E"/>
@@ -3881,7 +4065,120 @@
       </w:rPr>
     </w:lvl>
   </w:abstractNum>
-  <w:abstractNum w:abstractNumId="2" w15:restartNumberingAfterBreak="0">
+  <w:abstractNum w:abstractNumId="4" w15:restartNumberingAfterBreak="0">
+    <w:nsid w:val="4B2A564F"/>
+    <w:multiLevelType w:val="hybridMultilevel"/>
+    <w:tmpl w:val="D6669784"/>
+    <w:lvl w:ilvl="0" w:tplc="04090001">
+      <w:start w:val="1"/>
+      <w:numFmt w:val="bullet"/>
+      <w:lvlText w:val=""/>
+      <w:lvlJc w:val="left"/>
+      <w:pPr>
+        <w:ind w:left="1440" w:hanging="360"/>
+      </w:pPr>
+      <w:rPr>
+        <w:rFonts w:ascii="Symbol" w:hAnsi="Symbol" w:hint="default"/>
+      </w:rPr>
+    </w:lvl>
+    <w:lvl w:ilvl="1" w:tplc="04090003" w:tentative="1">
+      <w:start w:val="1"/>
+      <w:numFmt w:val="bullet"/>
+      <w:lvlText w:val="o"/>
+      <w:lvlJc w:val="left"/>
+      <w:pPr>
+        <w:ind w:left="2160" w:hanging="360"/>
+      </w:pPr>
+      <w:rPr>
+        <w:rFonts w:ascii="Courier New" w:hAnsi="Courier New" w:cs="Courier New" w:hint="default"/>
+      </w:rPr>
+    </w:lvl>
+    <w:lvl w:ilvl="2" w:tplc="04090005" w:tentative="1">
+      <w:start w:val="1"/>
+      <w:numFmt w:val="bullet"/>
+      <w:lvlText w:val=""/>
+      <w:lvlJc w:val="left"/>
+      <w:pPr>
+        <w:ind w:left="2880" w:hanging="360"/>
+      </w:pPr>
+      <w:rPr>
+        <w:rFonts w:ascii="Wingdings" w:hAnsi="Wingdings" w:hint="default"/>
+      </w:rPr>
+    </w:lvl>
+    <w:lvl w:ilvl="3" w:tplc="04090001" w:tentative="1">
+      <w:start w:val="1"/>
+      <w:numFmt w:val="bullet"/>
+      <w:lvlText w:val=""/>
+      <w:lvlJc w:val="left"/>
+      <w:pPr>
+        <w:ind w:left="3600" w:hanging="360"/>
+      </w:pPr>
+      <w:rPr>
+        <w:rFonts w:ascii="Symbol" w:hAnsi="Symbol" w:hint="default"/>
+      </w:rPr>
+    </w:lvl>
+    <w:lvl w:ilvl="4" w:tplc="04090003" w:tentative="1">
+      <w:start w:val="1"/>
+      <w:numFmt w:val="bullet"/>
+      <w:lvlText w:val="o"/>
+      <w:lvlJc w:val="left"/>
+      <w:pPr>
+        <w:ind w:left="4320" w:hanging="360"/>
+      </w:pPr>
+      <w:rPr>
+        <w:rFonts w:ascii="Courier New" w:hAnsi="Courier New" w:cs="Courier New" w:hint="default"/>
+      </w:rPr>
+    </w:lvl>
+    <w:lvl w:ilvl="5" w:tplc="04090005" w:tentative="1">
+      <w:start w:val="1"/>
+      <w:numFmt w:val="bullet"/>
+      <w:lvlText w:val=""/>
+      <w:lvlJc w:val="left"/>
+      <w:pPr>
+        <w:ind w:left="5040" w:hanging="360"/>
+      </w:pPr>
+      <w:rPr>
+        <w:rFonts w:ascii="Wingdings" w:hAnsi="Wingdings" w:hint="default"/>
+      </w:rPr>
+    </w:lvl>
+    <w:lvl w:ilvl="6" w:tplc="04090001" w:tentative="1">
+      <w:start w:val="1"/>
+      <w:numFmt w:val="bullet"/>
+      <w:lvlText w:val=""/>
+      <w:lvlJc w:val="left"/>
+      <w:pPr>
+        <w:ind w:left="5760" w:hanging="360"/>
+      </w:pPr>
+      <w:rPr>
+        <w:rFonts w:ascii="Symbol" w:hAnsi="Symbol" w:hint="default"/>
+      </w:rPr>
+    </w:lvl>
+    <w:lvl w:ilvl="7" w:tplc="04090003" w:tentative="1">
+      <w:start w:val="1"/>
+      <w:numFmt w:val="bullet"/>
+      <w:lvlText w:val="o"/>
+      <w:lvlJc w:val="left"/>
+      <w:pPr>
+        <w:ind w:left="6480" w:hanging="360"/>
+      </w:pPr>
+      <w:rPr>
+        <w:rFonts w:ascii="Courier New" w:hAnsi="Courier New" w:cs="Courier New" w:hint="default"/>
+      </w:rPr>
+    </w:lvl>
+    <w:lvl w:ilvl="8" w:tplc="04090005" w:tentative="1">
+      <w:start w:val="1"/>
+      <w:numFmt w:val="bullet"/>
+      <w:lvlText w:val=""/>
+      <w:lvlJc w:val="left"/>
+      <w:pPr>
+        <w:ind w:left="7200" w:hanging="360"/>
+      </w:pPr>
+      <w:rPr>
+        <w:rFonts w:ascii="Wingdings" w:hAnsi="Wingdings" w:hint="default"/>
+      </w:rPr>
+    </w:lvl>
+  </w:abstractNum>
+  <w:abstractNum w:abstractNumId="5" w15:restartNumberingAfterBreak="0">
     <w:nsid w:val="4EA71F74"/>
     <w:multiLevelType w:val="hybridMultilevel"/>
     <w:tmpl w:val="19C62080"/>
@@ -3967,7 +4264,7 @@
       </w:pPr>
     </w:lvl>
   </w:abstractNum>
-  <w:abstractNum w:abstractNumId="3" w15:restartNumberingAfterBreak="0">
+  <w:abstractNum w:abstractNumId="6" w15:restartNumberingAfterBreak="0">
     <w:nsid w:val="4ED16E6D"/>
     <w:multiLevelType w:val="hybridMultilevel"/>
     <w:tmpl w:val="722446B2"/>
@@ -4080,7 +4377,7 @@
       </w:rPr>
     </w:lvl>
   </w:abstractNum>
-  <w:abstractNum w:abstractNumId="4" w15:restartNumberingAfterBreak="0">
+  <w:abstractNum w:abstractNumId="7" w15:restartNumberingAfterBreak="0">
     <w:nsid w:val="58E04697"/>
     <w:multiLevelType w:val="hybridMultilevel"/>
     <w:tmpl w:val="3FA2AF7E"/>
@@ -4170,7 +4467,7 @@
       </w:pPr>
     </w:lvl>
   </w:abstractNum>
-  <w:abstractNum w:abstractNumId="5" w15:restartNumberingAfterBreak="0">
+  <w:abstractNum w:abstractNumId="8" w15:restartNumberingAfterBreak="0">
     <w:nsid w:val="638117B1"/>
     <w:multiLevelType w:val="hybridMultilevel"/>
     <w:tmpl w:val="2C38B900"/>
@@ -4283,7 +4580,7 @@
       </w:rPr>
     </w:lvl>
   </w:abstractNum>
-  <w:abstractNum w:abstractNumId="6" w15:restartNumberingAfterBreak="0">
+  <w:abstractNum w:abstractNumId="9" w15:restartNumberingAfterBreak="0">
     <w:nsid w:val="73670EF7"/>
     <w:multiLevelType w:val="hybridMultilevel"/>
     <w:tmpl w:val="13A85F48"/>
@@ -4372,7 +4669,7 @@
       </w:pPr>
     </w:lvl>
   </w:abstractNum>
-  <w:abstractNum w:abstractNumId="7" w15:restartNumberingAfterBreak="0">
+  <w:abstractNum w:abstractNumId="10" w15:restartNumberingAfterBreak="0">
     <w:nsid w:val="76FF7884"/>
     <w:multiLevelType w:val="hybridMultilevel"/>
     <w:tmpl w:val="E6863D18"/>
@@ -4458,7 +4755,7 @@
       </w:pPr>
     </w:lvl>
   </w:abstractNum>
-  <w:abstractNum w:abstractNumId="8" w15:restartNumberingAfterBreak="0">
+  <w:abstractNum w:abstractNumId="11" w15:restartNumberingAfterBreak="0">
     <w:nsid w:val="7F8149FE"/>
     <w:multiLevelType w:val="hybridMultilevel"/>
     <w:tmpl w:val="DF86C58E"/>
@@ -4572,7 +4869,7 @@
     </w:lvl>
   </w:abstractNum>
   <w:num w:numId="1" w16cid:durableId="412120564">
-    <w:abstractNumId w:val="2"/>
+    <w:abstractNumId w:val="5"/>
     <w:lvlOverride w:ilvl="0">
       <w:startOverride w:val="1"/>
     </w:lvlOverride>
@@ -4602,22 +4899,22 @@
     </w:lvlOverride>
   </w:num>
   <w:num w:numId="2" w16cid:durableId="1973486738">
-    <w:abstractNumId w:val="1"/>
+    <w:abstractNumId w:val="3"/>
   </w:num>
   <w:num w:numId="3" w16cid:durableId="1481968926">
-    <w:abstractNumId w:val="0"/>
+    <w:abstractNumId w:val="2"/>
   </w:num>
   <w:num w:numId="4" w16cid:durableId="1039819841">
+    <w:abstractNumId w:val="11"/>
+  </w:num>
+  <w:num w:numId="5" w16cid:durableId="184904961">
+    <w:abstractNumId w:val="11"/>
+  </w:num>
+  <w:num w:numId="6" w16cid:durableId="699629525">
     <w:abstractNumId w:val="8"/>
   </w:num>
-  <w:num w:numId="5" w16cid:durableId="184904961">
-    <w:abstractNumId w:val="8"/>
-  </w:num>
-  <w:num w:numId="6" w16cid:durableId="699629525">
-    <w:abstractNumId w:val="5"/>
-  </w:num>
   <w:num w:numId="7" w16cid:durableId="1149905138">
-    <w:abstractNumId w:val="7"/>
+    <w:abstractNumId w:val="10"/>
     <w:lvlOverride w:ilvl="0">
       <w:startOverride w:val="1"/>
     </w:lvlOverride>
@@ -4647,13 +4944,25 @@
     </w:lvlOverride>
   </w:num>
   <w:num w:numId="8" w16cid:durableId="1392734940">
-    <w:abstractNumId w:val="3"/>
+    <w:abstractNumId w:val="6"/>
   </w:num>
   <w:num w:numId="9" w16cid:durableId="366298340">
+    <w:abstractNumId w:val="7"/>
+  </w:num>
+  <w:num w:numId="10" w16cid:durableId="1871912637">
+    <w:abstractNumId w:val="9"/>
+  </w:num>
+  <w:num w:numId="11" w16cid:durableId="880942298">
+    <w:abstractNumId w:val="5"/>
+  </w:num>
+  <w:num w:numId="12" w16cid:durableId="1785926994">
+    <w:abstractNumId w:val="1"/>
+  </w:num>
+  <w:num w:numId="13" w16cid:durableId="1353459278">
     <w:abstractNumId w:val="4"/>
   </w:num>
-  <w:num w:numId="10" w16cid:durableId="1871912637">
-    <w:abstractNumId w:val="6"/>
+  <w:num w:numId="14" w16cid:durableId="1302687701">
+    <w:abstractNumId w:val="0"/>
   </w:num>
 </w:numbering>
 </file>

</xml_diff>